<commit_message>
Updating new exam file.
</commit_message>
<xml_diff>
--- a/Assignments/Assignment_Files/JSilva - Exam 1 Program.docx
+++ b/Assignments/Assignment_Files/JSilva - Exam 1 Program.docx
@@ -607,15 +607,7 @@
       </w:r>
       <w:proofErr w:type="spellEnd"/>
       <w:r>
-        <w:t xml:space="preserve"> </w:t>
-      </w:r>
-      <w:proofErr w:type="spellStart"/>
-      <w:r>
-        <w:t>guess_count</w:t>
-      </w:r>
-      <w:proofErr w:type="spellEnd"/>
-      <w:r>
-        <w:t xml:space="preserve"> == 10:</w:t>
+        <w:t xml:space="preserve"> guess_count == 10:</w:t>
       </w:r>
     </w:p>
     <w:p>
@@ -1036,6 +1028,9 @@
         <w:spacing w:after="0" w:line="240" w:lineRule="auto"/>
       </w:pPr>
       <w:r>
+        <w:rPr>
+          <w:noProof/>
+        </w:rPr>
         <w:drawing>
           <wp:inline distT="0" distB="0" distL="0" distR="0" wp14:anchorId="373F706F" wp14:editId="5E6135B3">
             <wp:extent cx="5943600" cy="2073910"/>
@@ -1078,6 +1073,9 @@
         <w:spacing w:after="0" w:line="240" w:lineRule="auto"/>
       </w:pPr>
       <w:r>
+        <w:rPr>
+          <w:noProof/>
+        </w:rPr>
         <w:lastRenderedPageBreak/>
         <w:drawing>
           <wp:inline distT="0" distB="0" distL="0" distR="0" wp14:anchorId="0351435E" wp14:editId="667DD1AE">
@@ -1121,6 +1119,9 @@
         <w:spacing w:after="0" w:line="240" w:lineRule="auto"/>
       </w:pPr>
       <w:r>
+        <w:rPr>
+          <w:noProof/>
+        </w:rPr>
         <w:drawing>
           <wp:inline distT="0" distB="0" distL="0" distR="0" wp14:anchorId="3F36FFCB" wp14:editId="35F9E10D">
             <wp:extent cx="5943600" cy="2073910"/>
@@ -1163,6 +1164,9 @@
         <w:spacing w:after="0" w:line="240" w:lineRule="auto"/>
       </w:pPr>
       <w:r>
+        <w:rPr>
+          <w:noProof/>
+        </w:rPr>
         <w:drawing>
           <wp:inline distT="0" distB="0" distL="0" distR="0" wp14:anchorId="5B48D477" wp14:editId="7E27282B">
             <wp:extent cx="5943600" cy="2503170"/>
@@ -1201,12 +1205,7 @@
       </w:r>
     </w:p>
     <w:sectPr>
-      <w:headerReference w:type="even" r:id="rId10"/>
-      <w:headerReference w:type="default" r:id="rId11"/>
-      <w:footerReference w:type="even" r:id="rId12"/>
-      <w:footerReference w:type="default" r:id="rId13"/>
-      <w:headerReference w:type="first" r:id="rId14"/>
-      <w:footerReference w:type="first" r:id="rId15"/>
+      <w:headerReference w:type="default" r:id="rId10"/>
       <w:pgSz w:w="12240" w:h="15840"/>
       <w:pgMar w:top="1440" w:right="1440" w:bottom="1440" w:left="1440" w:header="720" w:footer="720" w:gutter="0"/>
       <w:cols w:space="720"/>
@@ -1241,36 +1240,6 @@
 </w:endnotes>
 </file>
 
-<file path=word/footer1.xml><?xml version="1.0" encoding="utf-8"?>
-<w:ftr xmlns:wpc="http://schemas.microsoft.com/office/word/2010/wordprocessingCanvas" xmlns:cx="http://schemas.microsoft.com/office/drawing/2014/chartex" xmlns:cx1="http://schemas.microsoft.com/office/drawing/2015/9/8/chartex" xmlns:cx2="http://schemas.microsoft.com/office/drawing/2015/10/21/chartex" xmlns:cx3="http://schemas.microsoft.com/office/drawing/2016/5/9/chartex" xmlns:cx4="http://schemas.microsoft.com/office/drawing/2016/5/10/chartex" xmlns:cx5="http://schemas.microsoft.com/office/drawing/2016/5/11/chartex" xmlns:cx6="http://schemas.microsoft.com/office/drawing/2016/5/12/chartex" xmlns:cx7="http://schemas.microsoft.com/office/drawing/2016/5/13/chartex" xmlns:cx8="http://schemas.microsoft.com/office/drawing/2016/5/14/chartex" xmlns:mc="http://schemas.openxmlformats.org/markup-compatibility/2006" xmlns:aink="http://schemas.microsoft.com/office/drawing/2016/ink" xmlns:am3d="http://schemas.microsoft.com/office/drawing/2017/model3d" xmlns:o="urn:schemas-microsoft-com:office:office" xmlns:oel="http://schemas.microsoft.com/office/2019/extlst" xmlns:r="http://schemas.openxmlformats.org/officeDocument/2006/relationships" xmlns:m="http://schemas.openxmlformats.org/officeDocument/2006/math" xmlns:v="urn:schemas-microsoft-com:vml" xmlns:wp14="http://schemas.microsoft.com/office/word/2010/wordprocessingDrawing" xmlns:wp="http://schemas.openxmlformats.org/drawingml/2006/wordprocessingDrawing" xmlns:w10="urn:schemas-microsoft-com:office:word" xmlns:w="http://schemas.openxmlformats.org/wordprocessingml/2006/main" xmlns:w14="http://schemas.microsoft.com/office/word/2010/wordml" xmlns:w15="http://schemas.microsoft.com/office/word/2012/wordml" xmlns:w16cex="http://schemas.microsoft.com/office/word/2018/wordml/cex" xmlns:w16cid="http://schemas.microsoft.com/office/word/2016/wordml/cid" xmlns:w16="http://schemas.microsoft.com/office/word/2018/wordml" xmlns:w16du="http://schemas.microsoft.com/office/word/2023/wordml/word16du" xmlns:w16sdtdh="http://schemas.microsoft.com/office/word/2020/wordml/sdtdatahash" xmlns:w16sdtfl="http://schemas.microsoft.com/office/word/2024/wordml/sdtformatlock" xmlns:w16se="http://schemas.microsoft.com/office/word/2015/wordml/symex" xmlns:wpg="http://schemas.microsoft.com/office/word/2010/wordprocessingGroup" xmlns:wpi="http://schemas.microsoft.com/office/word/2010/wordprocessingInk" xmlns:wne="http://schemas.microsoft.com/office/word/2006/wordml" xmlns:wps="http://schemas.microsoft.com/office/word/2010/wordprocessingShape" mc:Ignorable="w14 w15 w16se w16cid w16 w16cex w16sdtdh w16sdtfl w16du wp14">
-  <w:p>
-    <w:pPr>
-      <w:pStyle w:val="Footer"/>
-    </w:pPr>
-  </w:p>
-</w:ftr>
-</file>
-
-<file path=word/footer2.xml><?xml version="1.0" encoding="utf-8"?>
-<w:ftr xmlns:wpc="http://schemas.microsoft.com/office/word/2010/wordprocessingCanvas" xmlns:cx="http://schemas.microsoft.com/office/drawing/2014/chartex" xmlns:cx1="http://schemas.microsoft.com/office/drawing/2015/9/8/chartex" xmlns:cx2="http://schemas.microsoft.com/office/drawing/2015/10/21/chartex" xmlns:cx3="http://schemas.microsoft.com/office/drawing/2016/5/9/chartex" xmlns:cx4="http://schemas.microsoft.com/office/drawing/2016/5/10/chartex" xmlns:cx5="http://schemas.microsoft.com/office/drawing/2016/5/11/chartex" xmlns:cx6="http://schemas.microsoft.com/office/drawing/2016/5/12/chartex" xmlns:cx7="http://schemas.microsoft.com/office/drawing/2016/5/13/chartex" xmlns:cx8="http://schemas.microsoft.com/office/drawing/2016/5/14/chartex" xmlns:mc="http://schemas.openxmlformats.org/markup-compatibility/2006" xmlns:aink="http://schemas.microsoft.com/office/drawing/2016/ink" xmlns:am3d="http://schemas.microsoft.com/office/drawing/2017/model3d" xmlns:o="urn:schemas-microsoft-com:office:office" xmlns:oel="http://schemas.microsoft.com/office/2019/extlst" xmlns:r="http://schemas.openxmlformats.org/officeDocument/2006/relationships" xmlns:m="http://schemas.openxmlformats.org/officeDocument/2006/math" xmlns:v="urn:schemas-microsoft-com:vml" xmlns:wp14="http://schemas.microsoft.com/office/word/2010/wordprocessingDrawing" xmlns:wp="http://schemas.openxmlformats.org/drawingml/2006/wordprocessingDrawing" xmlns:w10="urn:schemas-microsoft-com:office:word" xmlns:w="http://schemas.openxmlformats.org/wordprocessingml/2006/main" xmlns:w14="http://schemas.microsoft.com/office/word/2010/wordml" xmlns:w15="http://schemas.microsoft.com/office/word/2012/wordml" xmlns:w16cex="http://schemas.microsoft.com/office/word/2018/wordml/cex" xmlns:w16cid="http://schemas.microsoft.com/office/word/2016/wordml/cid" xmlns:w16="http://schemas.microsoft.com/office/word/2018/wordml" xmlns:w16du="http://schemas.microsoft.com/office/word/2023/wordml/word16du" xmlns:w16sdtdh="http://schemas.microsoft.com/office/word/2020/wordml/sdtdatahash" xmlns:w16sdtfl="http://schemas.microsoft.com/office/word/2024/wordml/sdtformatlock" xmlns:w16se="http://schemas.microsoft.com/office/word/2015/wordml/symex" xmlns:wpg="http://schemas.microsoft.com/office/word/2010/wordprocessingGroup" xmlns:wpi="http://schemas.microsoft.com/office/word/2010/wordprocessingInk" xmlns:wne="http://schemas.microsoft.com/office/word/2006/wordml" xmlns:wps="http://schemas.microsoft.com/office/word/2010/wordprocessingShape" mc:Ignorable="w14 w15 w16se w16cid w16 w16cex w16sdtdh w16sdtfl w16du wp14">
-  <w:p>
-    <w:pPr>
-      <w:pStyle w:val="Footer"/>
-    </w:pPr>
-  </w:p>
-</w:ftr>
-</file>
-
-<file path=word/footer3.xml><?xml version="1.0" encoding="utf-8"?>
-<w:ftr xmlns:wpc="http://schemas.microsoft.com/office/word/2010/wordprocessingCanvas" xmlns:cx="http://schemas.microsoft.com/office/drawing/2014/chartex" xmlns:cx1="http://schemas.microsoft.com/office/drawing/2015/9/8/chartex" xmlns:cx2="http://schemas.microsoft.com/office/drawing/2015/10/21/chartex" xmlns:cx3="http://schemas.microsoft.com/office/drawing/2016/5/9/chartex" xmlns:cx4="http://schemas.microsoft.com/office/drawing/2016/5/10/chartex" xmlns:cx5="http://schemas.microsoft.com/office/drawing/2016/5/11/chartex" xmlns:cx6="http://schemas.microsoft.com/office/drawing/2016/5/12/chartex" xmlns:cx7="http://schemas.microsoft.com/office/drawing/2016/5/13/chartex" xmlns:cx8="http://schemas.microsoft.com/office/drawing/2016/5/14/chartex" xmlns:mc="http://schemas.openxmlformats.org/markup-compatibility/2006" xmlns:aink="http://schemas.microsoft.com/office/drawing/2016/ink" xmlns:am3d="http://schemas.microsoft.com/office/drawing/2017/model3d" xmlns:o="urn:schemas-microsoft-com:office:office" xmlns:oel="http://schemas.microsoft.com/office/2019/extlst" xmlns:r="http://schemas.openxmlformats.org/officeDocument/2006/relationships" xmlns:m="http://schemas.openxmlformats.org/officeDocument/2006/math" xmlns:v="urn:schemas-microsoft-com:vml" xmlns:wp14="http://schemas.microsoft.com/office/word/2010/wordprocessingDrawing" xmlns:wp="http://schemas.openxmlformats.org/drawingml/2006/wordprocessingDrawing" xmlns:w10="urn:schemas-microsoft-com:office:word" xmlns:w="http://schemas.openxmlformats.org/wordprocessingml/2006/main" xmlns:w14="http://schemas.microsoft.com/office/word/2010/wordml" xmlns:w15="http://schemas.microsoft.com/office/word/2012/wordml" xmlns:w16cex="http://schemas.microsoft.com/office/word/2018/wordml/cex" xmlns:w16cid="http://schemas.microsoft.com/office/word/2016/wordml/cid" xmlns:w16="http://schemas.microsoft.com/office/word/2018/wordml" xmlns:w16du="http://schemas.microsoft.com/office/word/2023/wordml/word16du" xmlns:w16sdtdh="http://schemas.microsoft.com/office/word/2020/wordml/sdtdatahash" xmlns:w16sdtfl="http://schemas.microsoft.com/office/word/2024/wordml/sdtformatlock" xmlns:w16se="http://schemas.microsoft.com/office/word/2015/wordml/symex" xmlns:wpg="http://schemas.microsoft.com/office/word/2010/wordprocessingGroup" xmlns:wpi="http://schemas.microsoft.com/office/word/2010/wordprocessingInk" xmlns:wne="http://schemas.microsoft.com/office/word/2006/wordml" xmlns:wps="http://schemas.microsoft.com/office/word/2010/wordprocessingShape" mc:Ignorable="w14 w15 w16se w16cid w16 w16cex w16sdtdh w16sdtfl w16du wp14">
-  <w:p>
-    <w:pPr>
-      <w:pStyle w:val="Footer"/>
-    </w:pPr>
-  </w:p>
-</w:ftr>
-</file>
-
 <file path=word/footnotes.xml><?xml version="1.0" encoding="utf-8"?>
 <w:footnotes xmlns:wpc="http://schemas.microsoft.com/office/word/2010/wordprocessingCanvas" xmlns:cx="http://schemas.microsoft.com/office/drawing/2014/chartex" xmlns:cx1="http://schemas.microsoft.com/office/drawing/2015/9/8/chartex" xmlns:cx2="http://schemas.microsoft.com/office/drawing/2015/10/21/chartex" xmlns:cx3="http://schemas.microsoft.com/office/drawing/2016/5/9/chartex" xmlns:cx4="http://schemas.microsoft.com/office/drawing/2016/5/10/chartex" xmlns:cx5="http://schemas.microsoft.com/office/drawing/2016/5/11/chartex" xmlns:cx6="http://schemas.microsoft.com/office/drawing/2016/5/12/chartex" xmlns:cx7="http://schemas.microsoft.com/office/drawing/2016/5/13/chartex" xmlns:cx8="http://schemas.microsoft.com/office/drawing/2016/5/14/chartex" xmlns:mc="http://schemas.openxmlformats.org/markup-compatibility/2006" xmlns:aink="http://schemas.microsoft.com/office/drawing/2016/ink" xmlns:am3d="http://schemas.microsoft.com/office/drawing/2017/model3d" xmlns:o="urn:schemas-microsoft-com:office:office" xmlns:oel="http://schemas.microsoft.com/office/2019/extlst" xmlns:r="http://schemas.openxmlformats.org/officeDocument/2006/relationships" xmlns:m="http://schemas.openxmlformats.org/officeDocument/2006/math" xmlns:v="urn:schemas-microsoft-com:vml" xmlns:wp14="http://schemas.microsoft.com/office/word/2010/wordprocessingDrawing" xmlns:wp="http://schemas.openxmlformats.org/drawingml/2006/wordprocessingDrawing" xmlns:w10="urn:schemas-microsoft-com:office:word" xmlns:w="http://schemas.openxmlformats.org/wordprocessingml/2006/main" xmlns:w14="http://schemas.microsoft.com/office/word/2010/wordml" xmlns:w15="http://schemas.microsoft.com/office/word/2012/wordml" xmlns:w16cex="http://schemas.microsoft.com/office/word/2018/wordml/cex" xmlns:w16cid="http://schemas.microsoft.com/office/word/2016/wordml/cid" xmlns:w16="http://schemas.microsoft.com/office/word/2018/wordml" xmlns:w16du="http://schemas.microsoft.com/office/word/2023/wordml/word16du" xmlns:w16sdtdh="http://schemas.microsoft.com/office/word/2020/wordml/sdtdatahash" xmlns:w16sdtfl="http://schemas.microsoft.com/office/word/2024/wordml/sdtformatlock" xmlns:w16se="http://schemas.microsoft.com/office/word/2015/wordml/symex" xmlns:wpg="http://schemas.microsoft.com/office/word/2010/wordprocessingGroup" xmlns:wpi="http://schemas.microsoft.com/office/word/2010/wordprocessingInk" xmlns:wne="http://schemas.microsoft.com/office/word/2006/wordml" xmlns:wps="http://schemas.microsoft.com/office/word/2010/wordprocessingShape" mc:Ignorable="w14 w15 w16se w16cid w16 w16cex w16sdtdh w16sdtfl w16du wp14">
   <w:footnote w:type="separator" w:id="-1">
@@ -1297,16 +1266,6 @@
 </file>
 
 <file path=word/header1.xml><?xml version="1.0" encoding="utf-8"?>
-<w:hdr xmlns:wpc="http://schemas.microsoft.com/office/word/2010/wordprocessingCanvas" xmlns:cx="http://schemas.microsoft.com/office/drawing/2014/chartex" xmlns:cx1="http://schemas.microsoft.com/office/drawing/2015/9/8/chartex" xmlns:cx2="http://schemas.microsoft.com/office/drawing/2015/10/21/chartex" xmlns:cx3="http://schemas.microsoft.com/office/drawing/2016/5/9/chartex" xmlns:cx4="http://schemas.microsoft.com/office/drawing/2016/5/10/chartex" xmlns:cx5="http://schemas.microsoft.com/office/drawing/2016/5/11/chartex" xmlns:cx6="http://schemas.microsoft.com/office/drawing/2016/5/12/chartex" xmlns:cx7="http://schemas.microsoft.com/office/drawing/2016/5/13/chartex" xmlns:cx8="http://schemas.microsoft.com/office/drawing/2016/5/14/chartex" xmlns:mc="http://schemas.openxmlformats.org/markup-compatibility/2006" xmlns:aink="http://schemas.microsoft.com/office/drawing/2016/ink" xmlns:am3d="http://schemas.microsoft.com/office/drawing/2017/model3d" xmlns:o="urn:schemas-microsoft-com:office:office" xmlns:oel="http://schemas.microsoft.com/office/2019/extlst" xmlns:r="http://schemas.openxmlformats.org/officeDocument/2006/relationships" xmlns:m="http://schemas.openxmlformats.org/officeDocument/2006/math" xmlns:v="urn:schemas-microsoft-com:vml" xmlns:wp14="http://schemas.microsoft.com/office/word/2010/wordprocessingDrawing" xmlns:wp="http://schemas.openxmlformats.org/drawingml/2006/wordprocessingDrawing" xmlns:w10="urn:schemas-microsoft-com:office:word" xmlns:w="http://schemas.openxmlformats.org/wordprocessingml/2006/main" xmlns:w14="http://schemas.microsoft.com/office/word/2010/wordml" xmlns:w15="http://schemas.microsoft.com/office/word/2012/wordml" xmlns:w16cex="http://schemas.microsoft.com/office/word/2018/wordml/cex" xmlns:w16cid="http://schemas.microsoft.com/office/word/2016/wordml/cid" xmlns:w16="http://schemas.microsoft.com/office/word/2018/wordml" xmlns:w16du="http://schemas.microsoft.com/office/word/2023/wordml/word16du" xmlns:w16sdtdh="http://schemas.microsoft.com/office/word/2020/wordml/sdtdatahash" xmlns:w16sdtfl="http://schemas.microsoft.com/office/word/2024/wordml/sdtformatlock" xmlns:w16se="http://schemas.microsoft.com/office/word/2015/wordml/symex" xmlns:wpg="http://schemas.microsoft.com/office/word/2010/wordprocessingGroup" xmlns:wpi="http://schemas.microsoft.com/office/word/2010/wordprocessingInk" xmlns:wne="http://schemas.microsoft.com/office/word/2006/wordml" xmlns:wps="http://schemas.microsoft.com/office/word/2010/wordprocessingShape" mc:Ignorable="w14 w15 w16se w16cid w16 w16cex w16sdtdh w16sdtfl w16du wp14">
-  <w:p>
-    <w:pPr>
-      <w:pStyle w:val="Header"/>
-    </w:pPr>
-  </w:p>
-</w:hdr>
-</file>
-
-<file path=word/header2.xml><?xml version="1.0" encoding="utf-8"?>
 <w:hdr xmlns:wpc="http://schemas.microsoft.com/office/word/2010/wordprocessingCanvas" xmlns:cx="http://schemas.microsoft.com/office/drawing/2014/chartex" xmlns:cx1="http://schemas.microsoft.com/office/drawing/2015/9/8/chartex" xmlns:cx2="http://schemas.microsoft.com/office/drawing/2015/10/21/chartex" xmlns:cx3="http://schemas.microsoft.com/office/drawing/2016/5/9/chartex" xmlns:cx4="http://schemas.microsoft.com/office/drawing/2016/5/10/chartex" xmlns:cx5="http://schemas.microsoft.com/office/drawing/2016/5/11/chartex" xmlns:cx6="http://schemas.microsoft.com/office/drawing/2016/5/12/chartex" xmlns:cx7="http://schemas.microsoft.com/office/drawing/2016/5/13/chartex" xmlns:cx8="http://schemas.microsoft.com/office/drawing/2016/5/14/chartex" xmlns:mc="http://schemas.openxmlformats.org/markup-compatibility/2006" xmlns:aink="http://schemas.microsoft.com/office/drawing/2016/ink" xmlns:am3d="http://schemas.microsoft.com/office/drawing/2017/model3d" xmlns:o="urn:schemas-microsoft-com:office:office" xmlns:oel="http://schemas.microsoft.com/office/2019/extlst" xmlns:r="http://schemas.openxmlformats.org/officeDocument/2006/relationships" xmlns:m="http://schemas.openxmlformats.org/officeDocument/2006/math" xmlns:v="urn:schemas-microsoft-com:vml" xmlns:wp14="http://schemas.microsoft.com/office/word/2010/wordprocessingDrawing" xmlns:wp="http://schemas.openxmlformats.org/drawingml/2006/wordprocessingDrawing" xmlns:w10="urn:schemas-microsoft-com:office:word" xmlns:w="http://schemas.openxmlformats.org/wordprocessingml/2006/main" xmlns:w14="http://schemas.microsoft.com/office/word/2010/wordml" xmlns:w15="http://schemas.microsoft.com/office/word/2012/wordml" xmlns:w16cex="http://schemas.microsoft.com/office/word/2018/wordml/cex" xmlns:w16cid="http://schemas.microsoft.com/office/word/2016/wordml/cid" xmlns:w16="http://schemas.microsoft.com/office/word/2018/wordml" xmlns:w16du="http://schemas.microsoft.com/office/word/2023/wordml/word16du" xmlns:w16sdtdh="http://schemas.microsoft.com/office/word/2020/wordml/sdtdatahash" xmlns:w16sdtfl="http://schemas.microsoft.com/office/word/2024/wordml/sdtformatlock" xmlns:w16se="http://schemas.microsoft.com/office/word/2015/wordml/symex" xmlns:wpg="http://schemas.microsoft.com/office/word/2010/wordprocessingGroup" xmlns:wpi="http://schemas.microsoft.com/office/word/2010/wordprocessingInk" xmlns:wne="http://schemas.microsoft.com/office/word/2006/wordml" xmlns:wps="http://schemas.microsoft.com/office/word/2010/wordprocessingShape" mc:Ignorable="w14 w15 w16se w16cid w16 w16cex w16sdtdh w16sdtfl w16du wp14">
   <w:p>
     <w:pPr>
@@ -1323,16 +1282,6 @@
     <w:r>
       <w:t>Javier Silva</w:t>
     </w:r>
-  </w:p>
-</w:hdr>
-</file>
-
-<file path=word/header3.xml><?xml version="1.0" encoding="utf-8"?>
-<w:hdr xmlns:wpc="http://schemas.microsoft.com/office/word/2010/wordprocessingCanvas" xmlns:cx="http://schemas.microsoft.com/office/drawing/2014/chartex" xmlns:cx1="http://schemas.microsoft.com/office/drawing/2015/9/8/chartex" xmlns:cx2="http://schemas.microsoft.com/office/drawing/2015/10/21/chartex" xmlns:cx3="http://schemas.microsoft.com/office/drawing/2016/5/9/chartex" xmlns:cx4="http://schemas.microsoft.com/office/drawing/2016/5/10/chartex" xmlns:cx5="http://schemas.microsoft.com/office/drawing/2016/5/11/chartex" xmlns:cx6="http://schemas.microsoft.com/office/drawing/2016/5/12/chartex" xmlns:cx7="http://schemas.microsoft.com/office/drawing/2016/5/13/chartex" xmlns:cx8="http://schemas.microsoft.com/office/drawing/2016/5/14/chartex" xmlns:mc="http://schemas.openxmlformats.org/markup-compatibility/2006" xmlns:aink="http://schemas.microsoft.com/office/drawing/2016/ink" xmlns:am3d="http://schemas.microsoft.com/office/drawing/2017/model3d" xmlns:o="urn:schemas-microsoft-com:office:office" xmlns:oel="http://schemas.microsoft.com/office/2019/extlst" xmlns:r="http://schemas.openxmlformats.org/officeDocument/2006/relationships" xmlns:m="http://schemas.openxmlformats.org/officeDocument/2006/math" xmlns:v="urn:schemas-microsoft-com:vml" xmlns:wp14="http://schemas.microsoft.com/office/word/2010/wordprocessingDrawing" xmlns:wp="http://schemas.openxmlformats.org/drawingml/2006/wordprocessingDrawing" xmlns:w10="urn:schemas-microsoft-com:office:word" xmlns:w="http://schemas.openxmlformats.org/wordprocessingml/2006/main" xmlns:w14="http://schemas.microsoft.com/office/word/2010/wordml" xmlns:w15="http://schemas.microsoft.com/office/word/2012/wordml" xmlns:w16cex="http://schemas.microsoft.com/office/word/2018/wordml/cex" xmlns:w16cid="http://schemas.microsoft.com/office/word/2016/wordml/cid" xmlns:w16="http://schemas.microsoft.com/office/word/2018/wordml" xmlns:w16du="http://schemas.microsoft.com/office/word/2023/wordml/word16du" xmlns:w16sdtdh="http://schemas.microsoft.com/office/word/2020/wordml/sdtdatahash" xmlns:w16sdtfl="http://schemas.microsoft.com/office/word/2024/wordml/sdtformatlock" xmlns:w16se="http://schemas.microsoft.com/office/word/2015/wordml/symex" xmlns:wpg="http://schemas.microsoft.com/office/word/2010/wordprocessingGroup" xmlns:wpi="http://schemas.microsoft.com/office/word/2010/wordprocessingInk" xmlns:wne="http://schemas.microsoft.com/office/word/2006/wordml" xmlns:wps="http://schemas.microsoft.com/office/word/2010/wordprocessingShape" mc:Ignorable="w14 w15 w16se w16cid w16 w16cex w16sdtdh w16sdtfl w16du wp14">
-  <w:p>
-    <w:pPr>
-      <w:pStyle w:val="Header"/>
-    </w:pPr>
   </w:p>
 </w:hdr>
 </file>

</xml_diff>